<commit_message>
include url to github repo
</commit_message>
<xml_diff>
--- a/Performance Testing.docx
+++ b/Performance Testing.docx
@@ -427,6 +427,14 @@
           <w:szCs w:val="24"/>
         </w:rPr>
         <w:t xml:space="preserve">My code can be found at </w:t>
+      </w:r>
+      <w:r>
+        <w:rPr>
+          <w:noProof/>
+          <w:sz w:val="24"/>
+          <w:szCs w:val="24"/>
+        </w:rPr>
+        <w:t>https://github.com/mdamiani610/SlowLifeGUI</w:t>
       </w:r>
       <w:bookmarkStart w:id="0" w:name="_GoBack"/>
       <w:bookmarkEnd w:id="0"/>
@@ -3344,7 +3352,7 @@
 </file>
 
 <file path=customXml/itemProps1.xml><?xml version="1.0" encoding="utf-8"?>
-<ds:datastoreItem xmlns:ds="http://schemas.openxmlformats.org/officeDocument/2006/customXml" ds:itemID="{35C70ACD-53DA-4A81-B418-E04A873A9E35}">
+<ds:datastoreItem xmlns:ds="http://schemas.openxmlformats.org/officeDocument/2006/customXml" ds:itemID="{B59621CA-CC2E-4249-BC44-40D56FB6F49B}">
   <ds:schemaRefs>
     <ds:schemaRef ds:uri="http://schemas.openxmlformats.org/officeDocument/2006/bibliography"/>
   </ds:schemaRefs>

</xml_diff>